<commit_message>
Expand vignette: multi-round workflow with compare_versions()
Add "Sending Version 2 Back" section showing the full round-trip:
v2 QMD in collapsible, compare_versions() usage, diff miniature.
Move LLM section after the new section, drop dplyr filter example,
expand "Try It Yourself" file table. Add all miniatures and workflow SVG.

Co-Authored-By: Claude Opus 4.6 <noreply@anthropic.com>
</commit_message>
<xml_diff>
--- a/vignettes/example-report-diff.docx
+++ b/vignettes/example-report-diff.docx
@@ -23,24 +23,14 @@
         <w:pStyle w:val="Datum"/>
       </w:pPr>
       <w:r>
-        <w:t>2026-02-</w:t>
+        <w:t>2026-02-27</w:t>
       </w:r>
-      <w:del w:id="0" w:author="Vergleich" w:date="2026-02-24T12:47:00Z" w16du:dateUtc="2026-02-24T11:47:00Z">
-        <w:r>
-          <w:delText>14</w:delText>
-        </w:r>
-      </w:del>
-      <w:ins w:id="1" w:author="Vergleich" w:date="2026-02-24T12:47:00Z" w16du:dateUtc="2026-02-24T11:47:00Z">
-        <w:r>
-          <w:t>24</w:t>
-        </w:r>
-      </w:ins>
     </w:p>
     <w:p>
       <w:pPr>
         <w:pStyle w:val="berschrift2"/>
       </w:pPr>
-      <w:bookmarkStart w:id="2" w:name="introduction"/>
+      <w:bookmarkStart w:id="0" w:name="introduction"/>
       <w:r>
         <w:t>Introduction</w:t>
       </w:r>
@@ -52,12 +42,12 @@
       <w:r>
         <w:t xml:space="preserve">This report </w:t>
       </w:r>
-      <w:del w:id="3" w:author="Vergleich" w:date="2026-02-24T12:47:00Z" w16du:dateUtc="2026-02-24T11:47:00Z">
+      <w:del w:id="1" w:author="Vergleich" w:date="2026-02-27T21:20:00Z" w16du:dateUtc="2026-02-27T20:20:00Z">
         <w:r>
           <w:delText>analzes</w:delText>
         </w:r>
       </w:del>
-      <w:ins w:id="4" w:author="Vergleich" w:date="2026-02-24T12:47:00Z" w16du:dateUtc="2026-02-24T11:47:00Z">
+      <w:ins w:id="2" w:author="Vergleich" w:date="2026-02-27T21:20:00Z" w16du:dateUtc="2026-02-27T20:20:00Z">
         <w:r>
           <w:t>analyzes</w:t>
         </w:r>
@@ -104,26 +94,26 @@
       <w:r>
         <w:t xml:space="preserve">). The goal is to </w:t>
       </w:r>
-      <w:del w:id="5" w:author="Vergleich" w:date="2026-02-24T12:47:00Z" w16du:dateUtc="2026-02-24T11:47:00Z">
+      <w:del w:id="3" w:author="Vergleich" w:date="2026-02-27T21:20:00Z" w16du:dateUtc="2026-02-27T20:20:00Z">
         <w:r>
           <w:delText>determin</w:delText>
         </w:r>
       </w:del>
-      <w:ins w:id="6" w:author="Vergleich" w:date="2026-02-24T12:47:00Z" w16du:dateUtc="2026-02-24T11:47:00Z">
+      <w:ins w:id="4" w:author="Vergleich" w:date="2026-02-27T21:20:00Z" w16du:dateUtc="2026-02-27T20:20:00Z">
         <w:r>
           <w:t>determine</w:t>
         </w:r>
       </w:ins>
       <w:r>
-        <w:t xml:space="preserve"> whether there are statistically significant differences in dried plant weight between the groups.</w:t>
+        <w:t xml:space="preserve"> whether there are notable differences in dried plant weight between the groups.</w:t>
       </w:r>
     </w:p>
     <w:p>
       <w:pPr>
         <w:pStyle w:val="berschrift2"/>
       </w:pPr>
-      <w:bookmarkStart w:id="7" w:name="data-overview"/>
-      <w:bookmarkEnd w:id="2"/>
+      <w:bookmarkStart w:id="5" w:name="data-overview"/>
+      <w:bookmarkEnd w:id="0"/>
       <w:r>
         <w:t>Data Overview</w:t>
       </w:r>
@@ -140,10 +130,10 @@
       <w:pPr>
         <w:pStyle w:val="SourceCode"/>
         <w:rPr>
-          <w:del w:id="8" w:author="Vergleich" w:date="2026-02-24T12:47:00Z" w16du:dateUtc="2026-02-24T11:47:00Z"/>
+          <w:del w:id="6" w:author="Vergleich" w:date="2026-02-27T21:20:00Z" w16du:dateUtc="2026-02-27T20:20:00Z"/>
         </w:rPr>
       </w:pPr>
-      <w:del w:id="9" w:author="Vergleich" w:date="2026-02-24T12:47:00Z" w16du:dateUtc="2026-02-24T11:47:00Z">
+      <w:del w:id="7" w:author="Vergleich" w:date="2026-02-27T21:20:00Z" w16du:dateUtc="2026-02-27T20:20:00Z">
         <w:r>
           <w:rPr>
             <w:rStyle w:val="FunctionTok"/>
@@ -935,8 +925,8 @@
       <w:pPr>
         <w:pStyle w:val="berschrift2"/>
       </w:pPr>
-      <w:bookmarkStart w:id="10" w:name="visualization"/>
-      <w:bookmarkEnd w:id="7"/>
+      <w:bookmarkStart w:id="8" w:name="visualization"/>
+      <w:bookmarkEnd w:id="5"/>
       <w:r>
         <w:t>Visualization</w:t>
       </w:r>
@@ -945,10 +935,10 @@
       <w:pPr>
         <w:pStyle w:val="SourceCode"/>
         <w:rPr>
-          <w:del w:id="11" w:author="Vergleich" w:date="2026-02-24T12:47:00Z" w16du:dateUtc="2026-02-24T11:47:00Z"/>
+          <w:del w:id="9" w:author="Vergleich" w:date="2026-02-27T21:20:00Z" w16du:dateUtc="2026-02-27T20:20:00Z"/>
         </w:rPr>
       </w:pPr>
-      <w:del w:id="12" w:author="Vergleich" w:date="2026-02-24T12:47:00Z" w16du:dateUtc="2026-02-24T11:47:00Z">
+      <w:del w:id="10" w:author="Vergleich" w:date="2026-02-27T21:20:00Z" w16du:dateUtc="2026-02-27T20:20:00Z">
         <w:r>
           <w:rPr>
             <w:rStyle w:val="FunctionTok"/>
@@ -1310,20 +1300,20 @@
               <w:pStyle w:val="Compact"/>
               <w:jc w:val="center"/>
               <w:rPr>
-                <w:del w:id="13" w:author="Vergleich" w:date="2026-02-24T12:47:00Z" w16du:dateUtc="2026-02-24T11:47:00Z"/>
+                <w:del w:id="11" w:author="Vergleich" w:date="2026-02-27T21:20:00Z" w16du:dateUtc="2026-02-27T20:20:00Z"/>
               </w:rPr>
             </w:pPr>
-            <w:bookmarkStart w:id="14" w:name="fig-boxplot"/>
-            <w:del w:id="15" w:author="Vergleich" w:date="2026-02-24T12:47:00Z" w16du:dateUtc="2026-02-24T11:47:00Z">
+            <w:bookmarkStart w:id="12" w:name="fig-boxplot"/>
+            <w:del w:id="13" w:author="Vergleich" w:date="2026-02-27T21:20:00Z" w16du:dateUtc="2026-02-27T20:20:00Z">
               <w:r>
                 <w:rPr>
                   <w:noProof/>
                 </w:rPr>
                 <w:drawing>
-                  <wp:inline distT="0" distB="0" distL="0" distR="0" wp14:anchorId="0B92FBAD" wp14:editId="20CDDE03">
+                  <wp:inline distT="0" distB="0" distL="0" distR="0" wp14:anchorId="7378AC7A" wp14:editId="777DC5A5">
                     <wp:extent cx="4620126" cy="3696101"/>
                     <wp:effectExtent l="0" t="0" r="0" b="0"/>
-                    <wp:docPr id="1652459173" name="Picture"/>
+                    <wp:docPr id="153648226" name="Picture"/>
                     <wp:cNvGraphicFramePr/>
                     <a:graphic xmlns:a="http://schemas.openxmlformats.org/drawingml/2006/main">
                       <a:graphicData uri="http://schemas.openxmlformats.org/drawingml/2006/picture">
@@ -1368,16 +1358,16 @@
               <w:pStyle w:val="Compact"/>
               <w:jc w:val="center"/>
               <w:rPr>
-                <w:ins w:id="16" w:author="Vergleich" w:date="2026-02-24T12:47:00Z" w16du:dateUtc="2026-02-24T11:47:00Z"/>
+                <w:ins w:id="14" w:author="Vergleich" w:date="2026-02-27T21:20:00Z" w16du:dateUtc="2026-02-27T20:20:00Z"/>
               </w:rPr>
             </w:pPr>
-            <w:ins w:id="17" w:author="Vergleich" w:date="2026-02-24T12:47:00Z" w16du:dateUtc="2026-02-24T11:47:00Z">
+            <w:ins w:id="15" w:author="Vergleich" w:date="2026-02-27T21:20:00Z" w16du:dateUtc="2026-02-27T20:20:00Z">
               <w:r>
                 <w:rPr>
                   <w:noProof/>
                 </w:rPr>
                 <w:drawing>
-                  <wp:inline distT="0" distB="0" distL="0" distR="0" wp14:anchorId="1AE1705B" wp14:editId="55A00350">
+                  <wp:inline distT="0" distB="0" distL="0" distR="0" wp14:anchorId="21E5EF8E" wp14:editId="0D23CFCA">
                     <wp:extent cx="4620126" cy="3696101"/>
                     <wp:effectExtent l="0" t="0" r="0" b="0"/>
                     <wp:docPr id="23" name="Picture"/>
@@ -1430,261 +1420,15 @@
             </w:r>
           </w:p>
         </w:tc>
-        <w:bookmarkEnd w:id="14"/>
+        <w:bookmarkEnd w:id="12"/>
       </w:tr>
     </w:tbl>
     <w:p>
       <w:pPr>
         <w:pStyle w:val="berschrift2"/>
       </w:pPr>
-      <w:bookmarkStart w:id="18" w:name="statistical-analysis"/>
-      <w:bookmarkEnd w:id="10"/>
-      <w:r>
-        <w:t>Statistical Analysis</w:t>
-      </w:r>
-    </w:p>
-    <w:p>
-      <w:pPr>
-        <w:pStyle w:val="FirstParagraph"/>
-      </w:pPr>
-      <w:r>
-        <w:t>We use a one-way ANOVA to test whether the group means differ significantly, followed by Tukey’s HSD test for pairwise comparisons.</w:t>
-      </w:r>
-    </w:p>
-    <w:p>
-      <w:pPr>
-        <w:pStyle w:val="SourceCode"/>
-        <w:rPr>
-          <w:del w:id="19" w:author="Vergleich" w:date="2026-02-24T12:47:00Z" w16du:dateUtc="2026-02-24T11:47:00Z"/>
-        </w:rPr>
-      </w:pPr>
-      <w:del w:id="20" w:author="Vergleich" w:date="2026-02-24T12:47:00Z" w16du:dateUtc="2026-02-24T11:47:00Z">
-        <w:r>
-          <w:rPr>
-            <w:rStyle w:val="NormalTok"/>
-          </w:rPr>
-          <w:delText xml:space="preserve">model </w:delText>
-        </w:r>
-        <w:r>
-          <w:rPr>
-            <w:rStyle w:val="OtherTok"/>
-          </w:rPr>
-          <w:delText>&lt;-</w:delText>
-        </w:r>
-        <w:r>
-          <w:rPr>
-            <w:rStyle w:val="NormalTok"/>
-          </w:rPr>
-          <w:delText xml:space="preserve"> </w:delText>
-        </w:r>
-        <w:r>
-          <w:rPr>
-            <w:rStyle w:val="FunctionTok"/>
-          </w:rPr>
-          <w:delText>aov</w:delText>
-        </w:r>
-        <w:r>
-          <w:rPr>
-            <w:rStyle w:val="NormalTok"/>
-          </w:rPr>
-          <w:delText xml:space="preserve">(weight </w:delText>
-        </w:r>
-        <w:r>
-          <w:rPr>
-            <w:rStyle w:val="SpecialCharTok"/>
-          </w:rPr>
-          <w:delText>~</w:delText>
-        </w:r>
-        <w:r>
-          <w:rPr>
-            <w:rStyle w:val="NormalTok"/>
-          </w:rPr>
-          <w:delText xml:space="preserve"> group, </w:delText>
-        </w:r>
-        <w:r>
-          <w:rPr>
-            <w:rStyle w:val="AttributeTok"/>
-          </w:rPr>
-          <w:delText>data =</w:delText>
-        </w:r>
-        <w:r>
-          <w:rPr>
-            <w:rStyle w:val="NormalTok"/>
-          </w:rPr>
-          <w:delText xml:space="preserve"> PlantGrowth)</w:delText>
-        </w:r>
-        <w:r>
-          <w:br/>
-        </w:r>
-        <w:r>
-          <w:rPr>
-            <w:rStyle w:val="FunctionTok"/>
-          </w:rPr>
-          <w:delText>summary</w:delText>
-        </w:r>
-        <w:r>
-          <w:rPr>
-            <w:rStyle w:val="NormalTok"/>
-          </w:rPr>
-          <w:delText>(model)</w:delText>
-        </w:r>
-      </w:del>
-    </w:p>
-    <w:p>
-      <w:pPr>
-        <w:pStyle w:val="SourceCode"/>
-      </w:pPr>
-      <w:r>
-        <w:rPr>
-          <w:rStyle w:val="VerbatimChar"/>
-        </w:rPr>
-        <w:t xml:space="preserve">            Df Sum Sq Mean Sq F value Pr(&gt;F)  </w:t>
-      </w:r>
-      <w:r>
-        <w:br/>
-      </w:r>
-      <w:r>
-        <w:rPr>
-          <w:rStyle w:val="VerbatimChar"/>
-        </w:rPr>
-        <w:t>group        2  3.766  1.8832   4.846 0.0159 *</w:t>
-      </w:r>
-      <w:r>
-        <w:br/>
-      </w:r>
-      <w:r>
-        <w:rPr>
-          <w:rStyle w:val="VerbatimChar"/>
-        </w:rPr>
-        <w:t xml:space="preserve">Residuals   27 10.492  0.3886                 </w:t>
-      </w:r>
-      <w:r>
-        <w:br/>
-      </w:r>
-      <w:r>
-        <w:rPr>
-          <w:rStyle w:val="VerbatimChar"/>
-        </w:rPr>
-        <w:t>---</w:t>
-      </w:r>
-      <w:r>
-        <w:br/>
-      </w:r>
-      <w:r>
-        <w:rPr>
-          <w:rStyle w:val="VerbatimChar"/>
-        </w:rPr>
-        <w:t>Signif. codes:  0 '***' 0.001 '**' 0.01 '*' 0.05 '.' 0.1 ' ' 1</w:t>
-      </w:r>
-    </w:p>
-    <w:p>
-      <w:pPr>
-        <w:pStyle w:val="SourceCode"/>
-        <w:rPr>
-          <w:del w:id="21" w:author="Vergleich" w:date="2026-02-24T12:47:00Z" w16du:dateUtc="2026-02-24T11:47:00Z"/>
-        </w:rPr>
-      </w:pPr>
-      <w:del w:id="22" w:author="Vergleich" w:date="2026-02-24T12:47:00Z" w16du:dateUtc="2026-02-24T11:47:00Z">
-        <w:r>
-          <w:rPr>
-            <w:rStyle w:val="FunctionTok"/>
-          </w:rPr>
-          <w:delText>TukeyHSD</w:delText>
-        </w:r>
-        <w:r>
-          <w:rPr>
-            <w:rStyle w:val="NormalTok"/>
-          </w:rPr>
-          <w:delText>(model)</w:delText>
-        </w:r>
-      </w:del>
-    </w:p>
-    <w:p>
-      <w:pPr>
-        <w:pStyle w:val="SourceCode"/>
-      </w:pPr>
-      <w:r>
-        <w:rPr>
-          <w:rStyle w:val="VerbatimChar"/>
-        </w:rPr>
-        <w:t xml:space="preserve">  Tukey multiple comparisons of means</w:t>
-      </w:r>
-      <w:r>
-        <w:br/>
-      </w:r>
-      <w:r>
-        <w:rPr>
-          <w:rStyle w:val="VerbatimChar"/>
-        </w:rPr>
-        <w:t xml:space="preserve">    95% family-wise confidence level</w:t>
-      </w:r>
-      <w:r>
-        <w:br/>
-      </w:r>
-      <w:r>
-        <w:br/>
-      </w:r>
-      <w:r>
-        <w:rPr>
-          <w:rStyle w:val="VerbatimChar"/>
-        </w:rPr>
-        <w:t>Fit: aov(formula = weight ~ group, data = PlantGrowth)</w:t>
-      </w:r>
-      <w:r>
-        <w:br/>
-      </w:r>
-      <w:r>
-        <w:br/>
-      </w:r>
-      <w:r>
-        <w:rPr>
-          <w:rStyle w:val="VerbatimChar"/>
-        </w:rPr>
-        <w:t>$group</w:t>
-      </w:r>
-      <w:r>
-        <w:br/>
-      </w:r>
-      <w:r>
-        <w:rPr>
-          <w:rStyle w:val="VerbatimChar"/>
-        </w:rPr>
-        <w:t xml:space="preserve">            diff        lwr       upr     p adj</w:t>
-      </w:r>
-      <w:r>
-        <w:br/>
-      </w:r>
-      <w:r>
-        <w:rPr>
-          <w:rStyle w:val="VerbatimChar"/>
-        </w:rPr>
-        <w:t>trt1-ctrl -0.371 -1.0622161 0.3202161 0.3908711</w:t>
-      </w:r>
-      <w:r>
-        <w:br/>
-      </w:r>
-      <w:r>
-        <w:rPr>
-          <w:rStyle w:val="VerbatimChar"/>
-        </w:rPr>
-        <w:t>trt2-ctrl  0.494 -0.1972161 1.1852161 0.1979960</w:t>
-      </w:r>
-      <w:r>
-        <w:br/>
-      </w:r>
-      <w:r>
-        <w:rPr>
-          <w:rStyle w:val="VerbatimChar"/>
-        </w:rPr>
-        <w:t>trt2-trt1  0.865  0.1737839 1.5562161 0.0120064</w:t>
-      </w:r>
-    </w:p>
-    <w:p>
-      <w:pPr>
-        <w:pStyle w:val="berschrift2"/>
-      </w:pPr>
-      <w:bookmarkStart w:id="23" w:name="conclusion"/>
-      <w:bookmarkEnd w:id="18"/>
+      <w:bookmarkStart w:id="16" w:name="conclusion"/>
+      <w:bookmarkEnd w:id="8"/>
       <w:r>
         <w:t>Conclusion</w:t>
       </w:r>
@@ -1694,7 +1438,7 @@
         <w:pStyle w:val="FirstParagraph"/>
       </w:pPr>
       <w:r>
-        <w:t xml:space="preserve">The ANOVA indicates a marginally significant effect of treatment group on plant weight. Tukey’s HSD test reveals that the difference between </w:t>
+        <w:t xml:space="preserve">The descriptive statistics and boxplot suggest that treatment group </w:t>
       </w:r>
       <w:r>
         <w:rPr>
@@ -1703,7 +1447,7 @@
         <w:t>trt2</w:t>
       </w:r>
       <w:r>
-        <w:t xml:space="preserve"> and </w:t>
+        <w:t xml:space="preserve"> tends to produce slightly higher dried plant weights compared to </w:t>
       </w:r>
       <w:r>
         <w:rPr>
@@ -1712,12 +1456,9 @@
         <w:t>trt1</w:t>
       </w:r>
       <w:r>
-        <w:t xml:space="preserve"> </w:t>
+        <w:t xml:space="preserve"> and the control. However, the groups overlap considerably, and a formal statistical test would be needed to confirm these observations.</w:t>
       </w:r>
-      <w:r>
-        <w:t>is statistically significant, while neither treatment group differs significantly from the control.</w:t>
-      </w:r>
-      <w:bookmarkEnd w:id="23"/>
+      <w:bookmarkEnd w:id="16"/>
     </w:p>
     <w:sectPr>
       <w:footnotePr>
@@ -1736,7 +1477,7 @@
   <w:abstractNum w:abstractNumId="0" w15:restartNumberingAfterBreak="0">
     <w:nsid w:val="0000A990"/>
     <w:multiLevelType w:val="multilevel"/>
-    <w:tmpl w:val="D0920BA0"/>
+    <w:tmpl w:val="54BE712C"/>
     <w:lvl w:ilvl="0">
       <w:numFmt w:val="bullet"/>
       <w:lvlText w:val=" "/>
@@ -1810,7 +1551,7 @@
       </w:pPr>
     </w:lvl>
   </w:abstractNum>
-  <w:num w:numId="1" w16cid:durableId="958487930">
+  <w:num w:numId="1" w16cid:durableId="1160581235">
     <w:abstractNumId w:val="0"/>
   </w:num>
 </w:numbering>
@@ -3058,7 +2799,7 @@
   <w:style w:type="paragraph" w:styleId="berarbeitung">
     <w:name w:val="Revision"/>
     <w:hidden/>
-    <w:rsid w:val="00FE7735"/>
+    <w:rsid w:val="0096027C"/>
     <w:pPr>
       <w:spacing w:after="0"/>
     </w:pPr>

</xml_diff>